<commit_message>
add use case descriptions
</commit_message>
<xml_diff>
--- a/Usecase descriptions/display flights.docx
+++ b/Usecase descriptions/display flights.docx
@@ -591,7 +591,15 @@
                 <w:sz w:val="24"/>
                 <w:szCs w:val="24"/>
               </w:rPr>
-              <w:t xml:space="preserve"> -&gt;</w:t>
+              <w:t xml:space="preserve"> </w:t>
+            </w:r>
+            <w:r>
+              <w:rPr>
+                <w:rFonts w:asciiTheme="minorBidi" w:hAnsiTheme="minorBidi"/>
+                <w:sz w:val="24"/>
+                <w:szCs w:val="24"/>
+              </w:rPr>
+              <w:sym w:font="Wingdings" w:char="F0E0"/>
             </w:r>
             <w:r>
               <w:rPr>
@@ -637,7 +645,25 @@
                 <w:szCs w:val="24"/>
                 <w:lang w:val="en-US"/>
               </w:rPr>
-              <w:t xml:space="preserve"> -&gt; (</w:t>
+              <w:t xml:space="preserve"> </w:t>
+            </w:r>
+            <w:r>
+              <w:rPr>
+                <w:rFonts w:asciiTheme="minorBidi" w:hAnsiTheme="minorBidi"/>
+                <w:sz w:val="24"/>
+                <w:szCs w:val="24"/>
+                <w:lang w:val="en-US"/>
+              </w:rPr>
+              <w:sym w:font="Wingdings" w:char="F0E0"/>
+            </w:r>
+            <w:r>
+              <w:rPr>
+                <w:rFonts w:asciiTheme="minorBidi" w:hAnsiTheme="minorBidi"/>
+                <w:sz w:val="24"/>
+                <w:szCs w:val="24"/>
+                <w:lang w:val="en-US"/>
+              </w:rPr>
+              <w:t xml:space="preserve"> (</w:t>
             </w:r>
             <w:r>
               <w:rPr>
@@ -766,6 +792,14 @@
                 <w:szCs w:val="24"/>
               </w:rPr>
               <w:t>Does not have</w:t>
+            </w:r>
+            <w:r>
+              <w:rPr>
+                <w:rFonts w:asciiTheme="minorBidi" w:hAnsiTheme="minorBidi"/>
+                <w:sz w:val="24"/>
+                <w:szCs w:val="24"/>
+              </w:rPr>
+              <w:t>.</w:t>
             </w:r>
           </w:p>
         </w:tc>
@@ -1457,6 +1491,37 @@
                 <w:szCs w:val="24"/>
               </w:rPr>
               <w:t xml:space="preserve"> The site asks the user to alter his/her flight date.</w:t>
+            </w:r>
+          </w:p>
+          <w:p>
+            <w:pPr>
+              <w:pStyle w:val="ListParagraph"/>
+              <w:numPr>
+                <w:ilvl w:val="1"/>
+                <w:numId w:val="8"/>
+              </w:numPr>
+              <w:spacing w:line="360" w:lineRule="auto"/>
+              <w:rPr>
+                <w:rFonts w:asciiTheme="minorBidi" w:hAnsiTheme="minorBidi"/>
+                <w:sz w:val="24"/>
+                <w:szCs w:val="24"/>
+              </w:rPr>
+            </w:pPr>
+            <w:r>
+              <w:rPr>
+                <w:rFonts w:asciiTheme="minorBidi" w:hAnsiTheme="minorBidi"/>
+                <w:sz w:val="24"/>
+                <w:szCs w:val="24"/>
+              </w:rPr>
+              <w:t>The first step will be executed again</w:t>
+            </w:r>
+            <w:r>
+              <w:rPr>
+                <w:rFonts w:asciiTheme="minorBidi" w:hAnsiTheme="minorBidi"/>
+                <w:sz w:val="24"/>
+                <w:szCs w:val="24"/>
+              </w:rPr>
+              <w:t>.</w:t>
             </w:r>
           </w:p>
         </w:tc>

</xml_diff>